<commit_message>
rename cisco_xe to cisco
</commit_message>
<xml_diff>
--- a/docs/NETWORK_SWITCHES_SCHEDULE_MANAGER.docx
+++ b/docs/NETWORK_SWITCHES_SCHEDULE_MANAGER.docx
@@ -1265,7 +1265,7 @@
           <w:r>
             <w:fldChar w:fldCharType="separate"/>
           </w:r>
-          <w:hyperlink w:anchor="_Toc148282176" w:history="1">
+          <w:hyperlink w:anchor="_Toc148298388" w:history="1">
             <w:r>
               <w:rPr>
                 <w:rStyle w:val="Hyperlink"/>
@@ -1292,7 +1292,7 @@
                 <w:noProof/>
                 <w:webHidden/>
               </w:rPr>
-              <w:instrText xml:space="preserve"> PAGEREF _Toc148282176 \h </w:instrText>
+              <w:instrText xml:space="preserve"> PAGEREF _Toc148298388 \h </w:instrText>
             </w:r>
             <w:r>
               <w:rPr>
@@ -1334,7 +1334,7 @@
               <w:noProof/>
             </w:rPr>
           </w:pPr>
-          <w:hyperlink w:anchor="_Toc148282177" w:history="1">
+          <w:hyperlink w:anchor="_Toc148298389" w:history="1">
             <w:r>
               <w:rPr>
                 <w:rStyle w:val="Hyperlink"/>
@@ -1361,7 +1361,7 @@
                 <w:noProof/>
                 <w:webHidden/>
               </w:rPr>
-              <w:instrText xml:space="preserve"> PAGEREF _Toc148282177 \h </w:instrText>
+              <w:instrText xml:space="preserve"> PAGEREF _Toc148298389 \h </w:instrText>
             </w:r>
             <w:r>
               <w:rPr>
@@ -1403,7 +1403,7 @@
               <w:noProof/>
             </w:rPr>
           </w:pPr>
-          <w:hyperlink w:anchor="_Toc148282178" w:history="1">
+          <w:hyperlink w:anchor="_Toc148298390" w:history="1">
             <w:r>
               <w:rPr>
                 <w:rStyle w:val="Hyperlink"/>
@@ -1430,7 +1430,7 @@
                 <w:noProof/>
                 <w:webHidden/>
               </w:rPr>
-              <w:instrText xml:space="preserve"> PAGEREF _Toc148282178 \h </w:instrText>
+              <w:instrText xml:space="preserve"> PAGEREF _Toc148298390 \h </w:instrText>
             </w:r>
             <w:r>
               <w:rPr>
@@ -1472,7 +1472,7 @@
               <w:noProof/>
             </w:rPr>
           </w:pPr>
-          <w:hyperlink w:anchor="_Toc148282179" w:history="1">
+          <w:hyperlink w:anchor="_Toc148298391" w:history="1">
             <w:r>
               <w:rPr>
                 <w:rStyle w:val="Hyperlink"/>
@@ -1499,7 +1499,7 @@
                 <w:noProof/>
                 <w:webHidden/>
               </w:rPr>
-              <w:instrText xml:space="preserve"> PAGEREF _Toc148282179 \h </w:instrText>
+              <w:instrText xml:space="preserve"> PAGEREF _Toc148298391 \h </w:instrText>
             </w:r>
             <w:r>
               <w:rPr>
@@ -1541,7 +1541,7 @@
               <w:noProof/>
             </w:rPr>
           </w:pPr>
-          <w:hyperlink w:anchor="_Toc148282180" w:history="1">
+          <w:hyperlink w:anchor="_Toc148298392" w:history="1">
             <w:r>
               <w:rPr>
                 <w:rStyle w:val="Hyperlink"/>
@@ -1568,7 +1568,7 @@
                 <w:noProof/>
                 <w:webHidden/>
               </w:rPr>
-              <w:instrText xml:space="preserve"> PAGEREF _Toc148282180 \h </w:instrText>
+              <w:instrText xml:space="preserve"> PAGEREF _Toc148298392 \h </w:instrText>
             </w:r>
             <w:r>
               <w:rPr>
@@ -1610,7 +1610,7 @@
               <w:noProof/>
             </w:rPr>
           </w:pPr>
-          <w:hyperlink w:anchor="_Toc148282181" w:history="1">
+          <w:hyperlink w:anchor="_Toc148298393" w:history="1">
             <w:r>
               <w:rPr>
                 <w:rStyle w:val="Hyperlink"/>
@@ -1637,7 +1637,7 @@
                 <w:noProof/>
                 <w:webHidden/>
               </w:rPr>
-              <w:instrText xml:space="preserve"> PAGEREF _Toc148282181 \h </w:instrText>
+              <w:instrText xml:space="preserve"> PAGEREF _Toc148298393 \h </w:instrText>
             </w:r>
             <w:r>
               <w:rPr>
@@ -1679,7 +1679,7 @@
               <w:noProof/>
             </w:rPr>
           </w:pPr>
-          <w:hyperlink w:anchor="_Toc148282182" w:history="1">
+          <w:hyperlink w:anchor="_Toc148298394" w:history="1">
             <w:r>
               <w:rPr>
                 <w:rStyle w:val="Hyperlink"/>
@@ -1706,7 +1706,7 @@
                 <w:noProof/>
                 <w:webHidden/>
               </w:rPr>
-              <w:instrText xml:space="preserve"> PAGEREF _Toc148282182 \h </w:instrText>
+              <w:instrText xml:space="preserve"> PAGEREF _Toc148298394 \h </w:instrText>
             </w:r>
             <w:r>
               <w:rPr>
@@ -1748,13 +1748,13 @@
               <w:noProof/>
             </w:rPr>
           </w:pPr>
-          <w:hyperlink w:anchor="_Toc148282183" w:history="1">
+          <w:hyperlink w:anchor="_Toc148298395" w:history="1">
             <w:r>
               <w:rPr>
                 <w:rStyle w:val="Hyperlink"/>
                 <w:noProof/>
               </w:rPr>
-              <w:t>Feature releases</w:t>
+              <w:t>Future releases</w:t>
             </w:r>
             <w:r>
               <w:rPr>
@@ -1775,7 +1775,7 @@
                 <w:noProof/>
                 <w:webHidden/>
               </w:rPr>
-              <w:instrText xml:space="preserve"> PAGEREF _Toc148282183 \h </w:instrText>
+              <w:instrText xml:space="preserve"> PAGEREF _Toc148298395 \h </w:instrText>
             </w:r>
             <w:r>
               <w:rPr>
@@ -1817,13 +1817,13 @@
               <w:noProof/>
             </w:rPr>
           </w:pPr>
-          <w:hyperlink w:anchor="_Toc148282184" w:history="1">
+          <w:hyperlink w:anchor="_Toc148298396" w:history="1">
             <w:r>
               <w:rPr>
                 <w:rStyle w:val="Hyperlink"/>
                 <w:noProof/>
               </w:rPr>
-              <w:t>Technical specifications of the proposed application development</w:t>
+              <w:t>Technical specifications</w:t>
             </w:r>
             <w:r>
               <w:rPr>
@@ -1844,7 +1844,7 @@
                 <w:noProof/>
                 <w:webHidden/>
               </w:rPr>
-              <w:instrText xml:space="preserve"> PAGEREF _Toc148282184 \h </w:instrText>
+              <w:instrText xml:space="preserve"> PAGEREF _Toc148298396 \h </w:instrText>
             </w:r>
             <w:r>
               <w:rPr>
@@ -1886,7 +1886,7 @@
               <w:noProof/>
             </w:rPr>
           </w:pPr>
-          <w:hyperlink w:anchor="_Toc148282185" w:history="1">
+          <w:hyperlink w:anchor="_Toc148298397" w:history="1">
             <w:r>
               <w:rPr>
                 <w:rStyle w:val="Hyperlink"/>
@@ -1913,7 +1913,7 @@
                 <w:noProof/>
                 <w:webHidden/>
               </w:rPr>
-              <w:instrText xml:space="preserve"> PAGEREF _Toc148282185 \h </w:instrText>
+              <w:instrText xml:space="preserve"> PAGEREF _Toc148298397 \h </w:instrText>
             </w:r>
             <w:r>
               <w:rPr>
@@ -1955,7 +1955,7 @@
               <w:noProof/>
             </w:rPr>
           </w:pPr>
-          <w:hyperlink w:anchor="_Toc148282186" w:history="1">
+          <w:hyperlink w:anchor="_Toc148298398" w:history="1">
             <w:r>
               <w:rPr>
                 <w:rStyle w:val="Hyperlink"/>
@@ -1982,7 +1982,7 @@
                 <w:noProof/>
                 <w:webHidden/>
               </w:rPr>
-              <w:instrText xml:space="preserve"> PAGEREF _Toc148282186 \h </w:instrText>
+              <w:instrText xml:space="preserve"> PAGEREF _Toc148298398 \h </w:instrText>
             </w:r>
             <w:r>
               <w:rPr>
@@ -2024,7 +2024,7 @@
               <w:noProof/>
             </w:rPr>
           </w:pPr>
-          <w:hyperlink w:anchor="_Toc148282187" w:history="1">
+          <w:hyperlink w:anchor="_Toc148298399" w:history="1">
             <w:r>
               <w:rPr>
                 <w:rStyle w:val="Hyperlink"/>
@@ -2051,7 +2051,7 @@
                 <w:noProof/>
                 <w:webHidden/>
               </w:rPr>
-              <w:instrText xml:space="preserve"> PAGEREF _Toc148282187 \h </w:instrText>
+              <w:instrText xml:space="preserve"> PAGEREF _Toc148298399 \h </w:instrText>
             </w:r>
             <w:r>
               <w:rPr>
@@ -2122,7 +2122,7 @@
         <w:pStyle w:val="Heading1"/>
         <w:jc w:val="both"/>
       </w:pPr>
-      <w:bookmarkStart w:id="0" w:name="_Toc148282176"/>
+      <w:bookmarkStart w:id="0" w:name="_Toc148298388"/>
       <w:r>
         <w:lastRenderedPageBreak/>
         <w:t>Network</w:t>
@@ -2142,7 +2142,7 @@
         <w:pStyle w:val="Heading2"/>
         <w:jc w:val="both"/>
       </w:pPr>
-      <w:bookmarkStart w:id="1" w:name="_Toc148282177"/>
+      <w:bookmarkStart w:id="1" w:name="_Toc148298389"/>
       <w:r>
         <w:t>Customer requirements</w:t>
       </w:r>
@@ -2267,7 +2267,7 @@
         <w:pStyle w:val="Heading2"/>
         <w:jc w:val="both"/>
       </w:pPr>
-      <w:bookmarkStart w:id="2" w:name="_Toc148282178"/>
+      <w:bookmarkStart w:id="2" w:name="_Toc148298390"/>
       <w:r>
         <w:t>Proposed Solution</w:t>
       </w:r>
@@ -2283,7 +2283,7 @@
         <w:pStyle w:val="Heading3"/>
         <w:jc w:val="both"/>
       </w:pPr>
-      <w:bookmarkStart w:id="3" w:name="_Toc148282179"/>
+      <w:bookmarkStart w:id="3" w:name="_Toc148298391"/>
       <w:r>
         <w:t>Python</w:t>
       </w:r>
@@ -2360,7 +2360,7 @@
           <w:noProof/>
         </w:rPr>
         <w:drawing>
-          <wp:inline distT="0" distB="0" distL="0" distR="0" wp14:anchorId="754BAA58" wp14:editId="1550B911">
+          <wp:inline distT="0" distB="0" distL="0" distR="0" wp14:anchorId="754BAA58" wp14:editId="29F2AA4B">
             <wp:extent cx="5943600" cy="624840"/>
             <wp:effectExtent l="0" t="0" r="0" b="3810"/>
             <wp:docPr id="2108858078" name="Picture 1"/>
@@ -2410,27 +2410,14 @@
       <w:r>
         <w:t xml:space="preserve">Figure </w:t>
       </w:r>
-      <w:r>
-        <w:fldChar w:fldCharType="begin"/>
-      </w:r>
-      <w:r>
-        <w:instrText xml:space="preserve"> SEQ Figure \* ARABIC </w:instrText>
-      </w:r>
-      <w:r>
-        <w:fldChar w:fldCharType="separate"/>
-      </w:r>
-      <w:r>
-        <w:rPr>
-          <w:noProof/>
-        </w:rPr>
-        <w:t>1</w:t>
-      </w:r>
-      <w:r>
-        <w:rPr>
-          <w:noProof/>
-        </w:rPr>
-        <w:fldChar w:fldCharType="end"/>
-      </w:r>
+      <w:fldSimple w:instr=" SEQ Figure \* ARABIC ">
+        <w:r>
+          <w:rPr>
+            <w:noProof/>
+          </w:rPr>
+          <w:t>1</w:t>
+        </w:r>
+      </w:fldSimple>
       <w:r>
         <w:t xml:space="preserve">: How implemented application configured as a </w:t>
       </w:r>
@@ -2505,27 +2492,14 @@
       <w:r>
         <w:t xml:space="preserve">Figure </w:t>
       </w:r>
-      <w:r>
-        <w:fldChar w:fldCharType="begin"/>
-      </w:r>
-      <w:r>
-        <w:instrText xml:space="preserve"> SEQ Figure \* ARABIC </w:instrText>
-      </w:r>
-      <w:r>
-        <w:fldChar w:fldCharType="separate"/>
-      </w:r>
-      <w:r>
-        <w:rPr>
-          <w:noProof/>
-        </w:rPr>
-        <w:t>2</w:t>
-      </w:r>
-      <w:r>
-        <w:rPr>
-          <w:noProof/>
-        </w:rPr>
-        <w:fldChar w:fldCharType="end"/>
-      </w:r>
+      <w:fldSimple w:instr=" SEQ Figure \* ARABIC ">
+        <w:r>
+          <w:rPr>
+            <w:noProof/>
+          </w:rPr>
+          <w:t>2</w:t>
+        </w:r>
+      </w:fldSimple>
       <w:r>
         <w:t xml:space="preserve">: </w:t>
       </w:r>
@@ -2660,27 +2634,14 @@
       <w:r>
         <w:t xml:space="preserve">Figure </w:t>
       </w:r>
-      <w:r>
-        <w:fldChar w:fldCharType="begin"/>
-      </w:r>
-      <w:r>
-        <w:instrText xml:space="preserve"> SEQ Figure \* ARABIC </w:instrText>
-      </w:r>
-      <w:r>
-        <w:fldChar w:fldCharType="separate"/>
-      </w:r>
-      <w:r>
-        <w:rPr>
-          <w:noProof/>
-        </w:rPr>
-        <w:t>3</w:t>
-      </w:r>
-      <w:r>
-        <w:rPr>
-          <w:noProof/>
-        </w:rPr>
-        <w:fldChar w:fldCharType="end"/>
-      </w:r>
+      <w:fldSimple w:instr=" SEQ Figure \* ARABIC ">
+        <w:r>
+          <w:rPr>
+            <w:noProof/>
+          </w:rPr>
+          <w:t>3</w:t>
+        </w:r>
+      </w:fldSimple>
       <w:r>
         <w:t>: Switches backup folders</w:t>
       </w:r>
@@ -2745,27 +2706,14 @@
       <w:r>
         <w:t xml:space="preserve">Figure </w:t>
       </w:r>
-      <w:r>
-        <w:fldChar w:fldCharType="begin"/>
-      </w:r>
-      <w:r>
-        <w:instrText xml:space="preserve"> SEQ Figure \* ARABIC </w:instrText>
-      </w:r>
-      <w:r>
-        <w:fldChar w:fldCharType="separate"/>
-      </w:r>
-      <w:r>
-        <w:rPr>
-          <w:noProof/>
-        </w:rPr>
-        <w:t>4</w:t>
-      </w:r>
-      <w:r>
-        <w:rPr>
-          <w:noProof/>
-        </w:rPr>
-        <w:fldChar w:fldCharType="end"/>
-      </w:r>
+      <w:fldSimple w:instr=" SEQ Figure \* ARABIC ">
+        <w:r>
+          <w:rPr>
+            <w:noProof/>
+          </w:rPr>
+          <w:t>4</w:t>
+        </w:r>
+      </w:fldSimple>
       <w:r>
         <w:t>: How backup files located in each switch backup folder.</w:t>
       </w:r>
@@ -2867,27 +2815,14 @@
       <w:r>
         <w:t xml:space="preserve">Figure </w:t>
       </w:r>
-      <w:r>
-        <w:fldChar w:fldCharType="begin"/>
-      </w:r>
-      <w:r>
-        <w:instrText xml:space="preserve"> SEQ Figure \* ARABIC </w:instrText>
-      </w:r>
-      <w:r>
-        <w:fldChar w:fldCharType="separate"/>
-      </w:r>
-      <w:r>
-        <w:rPr>
-          <w:noProof/>
-        </w:rPr>
-        <w:t>5</w:t>
-      </w:r>
-      <w:r>
-        <w:rPr>
-          <w:noProof/>
-        </w:rPr>
-        <w:fldChar w:fldCharType="end"/>
-      </w:r>
+      <w:fldSimple w:instr=" SEQ Figure \* ARABIC ">
+        <w:r>
+          <w:rPr>
+            <w:noProof/>
+          </w:rPr>
+          <w:t>5</w:t>
+        </w:r>
+      </w:fldSimple>
       <w:r>
         <w:t xml:space="preserve">: </w:t>
       </w:r>
@@ -2970,27 +2905,14 @@
       <w:r>
         <w:t xml:space="preserve">Figure </w:t>
       </w:r>
-      <w:r>
-        <w:fldChar w:fldCharType="begin"/>
-      </w:r>
-      <w:r>
-        <w:instrText xml:space="preserve"> SEQ Figure \* ARABIC </w:instrText>
-      </w:r>
-      <w:r>
-        <w:fldChar w:fldCharType="separate"/>
-      </w:r>
-      <w:r>
-        <w:rPr>
-          <w:noProof/>
-        </w:rPr>
-        <w:t>6</w:t>
-      </w:r>
-      <w:r>
-        <w:rPr>
-          <w:noProof/>
-        </w:rPr>
-        <w:fldChar w:fldCharType="end"/>
-      </w:r>
+      <w:fldSimple w:instr=" SEQ Figure \* ARABIC ">
+        <w:r>
+          <w:rPr>
+            <w:noProof/>
+          </w:rPr>
+          <w:t>6</w:t>
+        </w:r>
+      </w:fldSimple>
       <w:r>
         <w:t>: How log file give continues feedback of the application work status.</w:t>
       </w:r>
@@ -3142,7 +3064,7 @@
       <w:pPr>
         <w:pStyle w:val="Heading3"/>
       </w:pPr>
-      <w:bookmarkStart w:id="4" w:name="_Toc148282180"/>
+      <w:bookmarkStart w:id="4" w:name="_Toc148298392"/>
       <w:r>
         <w:t>How application works</w:t>
       </w:r>
@@ -3207,24 +3129,14 @@
       <w:r>
         <w:t xml:space="preserve">Figure </w:t>
       </w:r>
-      <w:r>
-        <w:fldChar w:fldCharType="begin"/>
-      </w:r>
-      <w:r>
-        <w:instrText xml:space="preserve"> SEQ Figure \* ARABIC </w:instrText>
-      </w:r>
-      <w:r>
-        <w:fldChar w:fldCharType="separate"/>
-      </w:r>
-      <w:r>
-        <w:rPr>
-          <w:noProof/>
-        </w:rPr>
-        <w:t>7</w:t>
-      </w:r>
-      <w:r>
-        <w:fldChar w:fldCharType="end"/>
-      </w:r>
+      <w:fldSimple w:instr=" SEQ Figure \* ARABIC ">
+        <w:r>
+          <w:rPr>
+            <w:noProof/>
+          </w:rPr>
+          <w:t>7</w:t>
+        </w:r>
+      </w:fldSimple>
       <w:r>
         <w:t>:How application works</w:t>
       </w:r>
@@ -3235,7 +3147,7 @@
       <w:pPr>
         <w:pStyle w:val="Heading3"/>
       </w:pPr>
-      <w:bookmarkStart w:id="5" w:name="_Toc148282181"/>
+      <w:bookmarkStart w:id="5" w:name="_Toc148298393"/>
       <w:r>
         <w:lastRenderedPageBreak/>
         <w:t>Features</w:t>
@@ -3313,7 +3225,15 @@
         <w:jc w:val="both"/>
       </w:pPr>
       <w:r>
-        <w:t>Able to configure both device types or only single device type according to the network.</w:t>
+        <w:t xml:space="preserve">Able to configure both device types </w:t>
+      </w:r>
+      <w:proofErr w:type="gramStart"/>
+      <w:r>
+        <w:t>or</w:t>
+      </w:r>
+      <w:proofErr w:type="gramEnd"/>
+      <w:r>
+        <w:t xml:space="preserve"> only single device type according to the network.</w:t>
       </w:r>
     </w:p>
     <w:p>
@@ -3487,7 +3407,7 @@
       <w:pPr>
         <w:pStyle w:val="Heading3"/>
       </w:pPr>
-      <w:bookmarkStart w:id="6" w:name="_Toc148282182"/>
+      <w:bookmarkStart w:id="6" w:name="_Toc148298394"/>
       <w:r>
         <w:t>Limitations</w:t>
       </w:r>
@@ -3518,7 +3438,7 @@
       <w:pPr>
         <w:pStyle w:val="Heading3"/>
       </w:pPr>
-      <w:bookmarkStart w:id="7" w:name="_Toc148282183"/>
+      <w:bookmarkStart w:id="7" w:name="_Toc148298395"/>
       <w:r>
         <w:t>Future</w:t>
       </w:r>
@@ -3542,10 +3462,7 @@
         <w:jc w:val="both"/>
       </w:pPr>
       <w:r>
-        <w:t xml:space="preserve">Can be able to change the backup generation duration time with custom </w:t>
-      </w:r>
-      <w:r>
-        <w:t>value.</w:t>
+        <w:t>Can be able to change the backup generation duration time with custom value.</w:t>
       </w:r>
     </w:p>
     <w:p>
@@ -3602,10 +3519,10 @@
         <w:pStyle w:val="Heading3"/>
         <w:jc w:val="both"/>
       </w:pPr>
-      <w:bookmarkStart w:id="8" w:name="_Toc148282184"/>
+      <w:bookmarkStart w:id="8" w:name="_Toc148298396"/>
       <w:r>
         <w:lastRenderedPageBreak/>
-        <w:t>Technical specifications of the proposed application development</w:t>
+        <w:t>Technical specifications</w:t>
       </w:r>
       <w:bookmarkEnd w:id="8"/>
     </w:p>
@@ -3695,7 +3612,7 @@
         <w:pStyle w:val="Heading3"/>
         <w:jc w:val="both"/>
       </w:pPr>
-      <w:bookmarkStart w:id="9" w:name="_Toc148282185"/>
+      <w:bookmarkStart w:id="9" w:name="_Toc148298397"/>
       <w:r>
         <w:t xml:space="preserve">Installation and </w:t>
       </w:r>
@@ -3752,7 +3669,7 @@
       <w:pPr>
         <w:pStyle w:val="Heading3"/>
       </w:pPr>
-      <w:bookmarkStart w:id="10" w:name="_Toc148282186"/>
+      <w:bookmarkStart w:id="10" w:name="_Toc148298398"/>
       <w:r>
         <w:t>Pricing</w:t>
       </w:r>
@@ -3763,62 +3680,484 @@
         <w:jc w:val="both"/>
       </w:pPr>
     </w:p>
-    <w:p>
-      <w:pPr>
-        <w:jc w:val="both"/>
-      </w:pPr>
-      <w:r>
-        <w:t xml:space="preserve">Define </w:t>
-      </w:r>
-      <w:r>
-        <w:t>per hour rate like 50$/per hour</w:t>
-      </w:r>
-    </w:p>
-    <w:p>
-      <w:pPr>
-        <w:jc w:val="both"/>
-      </w:pPr>
-      <w:r>
-        <w:t>Check how much hours did you spend</w:t>
-      </w:r>
-    </w:p>
-    <w:p>
-      <w:pPr>
-        <w:jc w:val="both"/>
-      </w:pPr>
-      <w:r>
-        <w:t>Check how many line of codes implemented</w:t>
-      </w:r>
-    </w:p>
-    <w:p>
-      <w:pPr>
-        <w:jc w:val="both"/>
-      </w:pPr>
-      <w:r>
-        <w:t>How many files</w:t>
-      </w:r>
-    </w:p>
-    <w:p>
-      <w:pPr>
-        <w:jc w:val="both"/>
-      </w:pPr>
-      <w:r>
-        <w:t>How customer support agreement</w:t>
-      </w:r>
-    </w:p>
-    <w:p>
-      <w:pPr>
-        <w:jc w:val="both"/>
-      </w:pPr>
-      <w:r>
-        <w:t>Installation fee at start</w:t>
-      </w:r>
-    </w:p>
-    <w:p>
-      <w:pPr>
-        <w:jc w:val="both"/>
-      </w:pPr>
-    </w:p>
+    <w:tbl>
+      <w:tblPr>
+        <w:tblStyle w:val="TableGrid"/>
+        <w:tblW w:w="0" w:type="auto"/>
+        <w:tblLook w:val="04A0" w:firstRow="1" w:lastRow="0" w:firstColumn="1" w:lastColumn="0" w:noHBand="0" w:noVBand="1"/>
+      </w:tblPr>
+      <w:tblGrid>
+        <w:gridCol w:w="4765"/>
+        <w:gridCol w:w="1800"/>
+        <w:gridCol w:w="1530"/>
+        <w:gridCol w:w="1255"/>
+      </w:tblGrid>
+      <w:tr>
+        <w:tc>
+          <w:tcPr>
+            <w:tcW w:w="4765" w:type="dxa"/>
+          </w:tcPr>
+          <w:p>
+            <w:pPr>
+              <w:jc w:val="both"/>
+            </w:pPr>
+            <w:r>
+              <w:t>Item</w:t>
+            </w:r>
+          </w:p>
+        </w:tc>
+        <w:tc>
+          <w:tcPr>
+            <w:tcW w:w="1800" w:type="dxa"/>
+          </w:tcPr>
+          <w:p>
+            <w:pPr>
+              <w:jc w:val="both"/>
+            </w:pPr>
+            <w:r>
+              <w:t>Number of hours</w:t>
+            </w:r>
+          </w:p>
+        </w:tc>
+        <w:tc>
+          <w:tcPr>
+            <w:tcW w:w="1530" w:type="dxa"/>
+          </w:tcPr>
+          <w:p>
+            <w:pPr>
+              <w:jc w:val="both"/>
+            </w:pPr>
+            <w:r>
+              <w:t>Hourly rate</w:t>
+            </w:r>
+            <w:r>
+              <w:t xml:space="preserve"> $</w:t>
+            </w:r>
+          </w:p>
+        </w:tc>
+        <w:tc>
+          <w:tcPr>
+            <w:tcW w:w="1255" w:type="dxa"/>
+          </w:tcPr>
+          <w:p>
+            <w:pPr>
+              <w:jc w:val="both"/>
+            </w:pPr>
+            <w:r>
+              <w:t>Amount</w:t>
+            </w:r>
+            <w:r>
+              <w:t xml:space="preserve"> $</w:t>
+            </w:r>
+          </w:p>
+        </w:tc>
+      </w:tr>
+      <w:tr>
+        <w:tc>
+          <w:tcPr>
+            <w:tcW w:w="4765" w:type="dxa"/>
+          </w:tcPr>
+          <w:p>
+            <w:pPr>
+              <w:jc w:val="both"/>
+            </w:pPr>
+            <w:r>
+              <w:t xml:space="preserve">Design </w:t>
+            </w:r>
+            <w:r>
+              <w:t xml:space="preserve">solution and </w:t>
+            </w:r>
+            <w:r>
+              <w:t>the application structure</w:t>
+            </w:r>
+            <w:r>
+              <w:t>.</w:t>
+            </w:r>
+          </w:p>
+        </w:tc>
+        <w:tc>
+          <w:tcPr>
+            <w:tcW w:w="1800" w:type="dxa"/>
+          </w:tcPr>
+          <w:p>
+            <w:pPr>
+              <w:jc w:val="both"/>
+            </w:pPr>
+            <w:r>
+              <w:t>6</w:t>
+            </w:r>
+          </w:p>
+        </w:tc>
+        <w:tc>
+          <w:tcPr>
+            <w:tcW w:w="1530" w:type="dxa"/>
+          </w:tcPr>
+          <w:p>
+            <w:pPr>
+              <w:jc w:val="both"/>
+            </w:pPr>
+          </w:p>
+        </w:tc>
+        <w:tc>
+          <w:tcPr>
+            <w:tcW w:w="1255" w:type="dxa"/>
+          </w:tcPr>
+          <w:p>
+            <w:pPr>
+              <w:jc w:val="both"/>
+            </w:pPr>
+          </w:p>
+        </w:tc>
+      </w:tr>
+      <w:tr>
+        <w:tc>
+          <w:tcPr>
+            <w:tcW w:w="4765" w:type="dxa"/>
+          </w:tcPr>
+          <w:p>
+            <w:pPr>
+              <w:jc w:val="both"/>
+            </w:pPr>
+            <w:r>
+              <w:t xml:space="preserve">Design and implement Huawei </w:t>
+            </w:r>
+            <w:r>
+              <w:t xml:space="preserve">network </w:t>
+            </w:r>
+            <w:r>
+              <w:t>switches connection</w:t>
+            </w:r>
+            <w:r>
+              <w:t>.</w:t>
+            </w:r>
+          </w:p>
+        </w:tc>
+        <w:tc>
+          <w:tcPr>
+            <w:tcW w:w="1800" w:type="dxa"/>
+          </w:tcPr>
+          <w:p>
+            <w:pPr>
+              <w:jc w:val="both"/>
+            </w:pPr>
+            <w:r>
+              <w:t>8</w:t>
+            </w:r>
+          </w:p>
+        </w:tc>
+        <w:tc>
+          <w:tcPr>
+            <w:tcW w:w="1530" w:type="dxa"/>
+          </w:tcPr>
+          <w:p>
+            <w:pPr>
+              <w:jc w:val="both"/>
+            </w:pPr>
+          </w:p>
+        </w:tc>
+        <w:tc>
+          <w:tcPr>
+            <w:tcW w:w="1255" w:type="dxa"/>
+          </w:tcPr>
+          <w:p>
+            <w:pPr>
+              <w:jc w:val="both"/>
+            </w:pPr>
+          </w:p>
+        </w:tc>
+      </w:tr>
+      <w:tr>
+        <w:tc>
+          <w:tcPr>
+            <w:tcW w:w="4765" w:type="dxa"/>
+          </w:tcPr>
+          <w:p>
+            <w:pPr>
+              <w:jc w:val="both"/>
+            </w:pPr>
+            <w:r>
+              <w:t>Design and implement Cisco network switches connection.</w:t>
+            </w:r>
+          </w:p>
+        </w:tc>
+        <w:tc>
+          <w:tcPr>
+            <w:tcW w:w="1800" w:type="dxa"/>
+          </w:tcPr>
+          <w:p>
+            <w:pPr>
+              <w:jc w:val="both"/>
+            </w:pPr>
+            <w:r>
+              <w:t>8</w:t>
+            </w:r>
+          </w:p>
+        </w:tc>
+        <w:tc>
+          <w:tcPr>
+            <w:tcW w:w="1530" w:type="dxa"/>
+          </w:tcPr>
+          <w:p>
+            <w:pPr>
+              <w:jc w:val="both"/>
+            </w:pPr>
+          </w:p>
+        </w:tc>
+        <w:tc>
+          <w:tcPr>
+            <w:tcW w:w="1255" w:type="dxa"/>
+          </w:tcPr>
+          <w:p>
+            <w:pPr>
+              <w:jc w:val="both"/>
+            </w:pPr>
+          </w:p>
+        </w:tc>
+      </w:tr>
+      <w:tr>
+        <w:tc>
+          <w:tcPr>
+            <w:tcW w:w="4765" w:type="dxa"/>
+          </w:tcPr>
+          <w:p>
+            <w:pPr>
+              <w:jc w:val="both"/>
+            </w:pPr>
+            <w:r>
+              <w:t>Design and implement device configuration information to the application.</w:t>
+            </w:r>
+          </w:p>
+        </w:tc>
+        <w:tc>
+          <w:tcPr>
+            <w:tcW w:w="1800" w:type="dxa"/>
+          </w:tcPr>
+          <w:p>
+            <w:pPr>
+              <w:jc w:val="both"/>
+            </w:pPr>
+            <w:r>
+              <w:t>5</w:t>
+            </w:r>
+          </w:p>
+        </w:tc>
+        <w:tc>
+          <w:tcPr>
+            <w:tcW w:w="1530" w:type="dxa"/>
+          </w:tcPr>
+          <w:p>
+            <w:pPr>
+              <w:jc w:val="both"/>
+            </w:pPr>
+          </w:p>
+        </w:tc>
+        <w:tc>
+          <w:tcPr>
+            <w:tcW w:w="1255" w:type="dxa"/>
+          </w:tcPr>
+          <w:p>
+            <w:pPr>
+              <w:jc w:val="both"/>
+            </w:pPr>
+          </w:p>
+        </w:tc>
+      </w:tr>
+      <w:tr>
+        <w:tc>
+          <w:tcPr>
+            <w:tcW w:w="4765" w:type="dxa"/>
+          </w:tcPr>
+          <w:p>
+            <w:pPr>
+              <w:jc w:val="both"/>
+            </w:pPr>
+            <w:r>
+              <w:t>Design and implement backup file generation.</w:t>
+            </w:r>
+          </w:p>
+        </w:tc>
+        <w:tc>
+          <w:tcPr>
+            <w:tcW w:w="1800" w:type="dxa"/>
+          </w:tcPr>
+          <w:p>
+            <w:pPr>
+              <w:jc w:val="both"/>
+            </w:pPr>
+            <w:r>
+              <w:t>4</w:t>
+            </w:r>
+          </w:p>
+        </w:tc>
+        <w:tc>
+          <w:tcPr>
+            <w:tcW w:w="1530" w:type="dxa"/>
+          </w:tcPr>
+          <w:p>
+            <w:pPr>
+              <w:jc w:val="both"/>
+            </w:pPr>
+          </w:p>
+        </w:tc>
+        <w:tc>
+          <w:tcPr>
+            <w:tcW w:w="1255" w:type="dxa"/>
+          </w:tcPr>
+          <w:p>
+            <w:pPr>
+              <w:jc w:val="both"/>
+            </w:pPr>
+          </w:p>
+        </w:tc>
+      </w:tr>
+      <w:tr>
+        <w:tc>
+          <w:tcPr>
+            <w:tcW w:w="4765" w:type="dxa"/>
+          </w:tcPr>
+          <w:p>
+            <w:pPr>
+              <w:jc w:val="both"/>
+            </w:pPr>
+            <w:r>
+              <w:t>Design and implement application logging mechanism.</w:t>
+            </w:r>
+          </w:p>
+        </w:tc>
+        <w:tc>
+          <w:tcPr>
+            <w:tcW w:w="1800" w:type="dxa"/>
+          </w:tcPr>
+          <w:p>
+            <w:pPr>
+              <w:jc w:val="both"/>
+            </w:pPr>
+            <w:r>
+              <w:t>6</w:t>
+            </w:r>
+          </w:p>
+        </w:tc>
+        <w:tc>
+          <w:tcPr>
+            <w:tcW w:w="1530" w:type="dxa"/>
+          </w:tcPr>
+          <w:p>
+            <w:pPr>
+              <w:jc w:val="both"/>
+            </w:pPr>
+          </w:p>
+        </w:tc>
+        <w:tc>
+          <w:tcPr>
+            <w:tcW w:w="1255" w:type="dxa"/>
+          </w:tcPr>
+          <w:p>
+            <w:pPr>
+              <w:jc w:val="both"/>
+            </w:pPr>
+          </w:p>
+        </w:tc>
+      </w:tr>
+      <w:tr>
+        <w:tc>
+          <w:tcPr>
+            <w:tcW w:w="4765" w:type="dxa"/>
+          </w:tcPr>
+          <w:p>
+            <w:pPr>
+              <w:jc w:val="both"/>
+            </w:pPr>
+            <w:r>
+              <w:t>Design and implement application deployment process</w:t>
+            </w:r>
+            <w:r>
+              <w:t xml:space="preserve"> (Documentation)</w:t>
+            </w:r>
+            <w:r>
+              <w:t>.</w:t>
+            </w:r>
+          </w:p>
+        </w:tc>
+        <w:tc>
+          <w:tcPr>
+            <w:tcW w:w="1800" w:type="dxa"/>
+          </w:tcPr>
+          <w:p>
+            <w:pPr>
+              <w:jc w:val="both"/>
+            </w:pPr>
+            <w:r>
+              <w:t>4</w:t>
+            </w:r>
+          </w:p>
+        </w:tc>
+        <w:tc>
+          <w:tcPr>
+            <w:tcW w:w="1530" w:type="dxa"/>
+          </w:tcPr>
+          <w:p>
+            <w:pPr>
+              <w:jc w:val="both"/>
+            </w:pPr>
+          </w:p>
+        </w:tc>
+        <w:tc>
+          <w:tcPr>
+            <w:tcW w:w="1255" w:type="dxa"/>
+          </w:tcPr>
+          <w:p>
+            <w:pPr>
+              <w:jc w:val="both"/>
+            </w:pPr>
+          </w:p>
+        </w:tc>
+      </w:tr>
+      <w:tr>
+        <w:tc>
+          <w:tcPr>
+            <w:tcW w:w="4765" w:type="dxa"/>
+          </w:tcPr>
+          <w:p>
+            <w:pPr>
+              <w:jc w:val="both"/>
+            </w:pPr>
+          </w:p>
+        </w:tc>
+        <w:tc>
+          <w:tcPr>
+            <w:tcW w:w="1800" w:type="dxa"/>
+          </w:tcPr>
+          <w:p>
+            <w:pPr>
+              <w:jc w:val="both"/>
+            </w:pPr>
+          </w:p>
+        </w:tc>
+        <w:tc>
+          <w:tcPr>
+            <w:tcW w:w="1530" w:type="dxa"/>
+          </w:tcPr>
+          <w:p>
+            <w:pPr>
+              <w:jc w:val="both"/>
+            </w:pPr>
+          </w:p>
+        </w:tc>
+        <w:tc>
+          <w:tcPr>
+            <w:tcW w:w="1255" w:type="dxa"/>
+          </w:tcPr>
+          <w:p>
+            <w:pPr>
+              <w:jc w:val="both"/>
+            </w:pPr>
+            <w:r>
+              <w:t>450</w:t>
+            </w:r>
+          </w:p>
+        </w:tc>
+      </w:tr>
+    </w:tbl>
     <w:p>
       <w:pPr>
         <w:jc w:val="both"/>
@@ -3829,7 +4168,7 @@
         <w:pStyle w:val="Heading3"/>
         <w:jc w:val="both"/>
       </w:pPr>
-      <w:bookmarkStart w:id="11" w:name="_Toc148282187"/>
+      <w:bookmarkStart w:id="11" w:name="_Toc148298399"/>
       <w:r>
         <w:t>Final notes</w:t>
       </w:r>
@@ -3854,13 +4193,13 @@
         <w:t xml:space="preserve"> above proposed solution</w:t>
       </w:r>
       <w:r>
-        <w:t xml:space="preserve"> to automate monthly backup configuration of Hu</w:t>
-      </w:r>
-      <w:r>
-        <w:t>a</w:t>
-      </w:r>
-      <w:r>
-        <w:t>wei switches</w:t>
+        <w:t xml:space="preserve"> to automate monthly backup configuration of </w:t>
+      </w:r>
+      <w:r>
+        <w:t xml:space="preserve">network </w:t>
+      </w:r>
+      <w:r>
+        <w:t>switches</w:t>
       </w:r>
       <w:r>
         <w:t>.</w:t>
@@ -4964,6 +5303,25 @@
       <w:contextualSpacing/>
     </w:pPr>
   </w:style>
+  <w:style w:type="table" w:styleId="TableGrid">
+    <w:name w:val="Table Grid"/>
+    <w:basedOn w:val="TableNormal"/>
+    <w:uiPriority w:val="39"/>
+    <w:rsid w:val="00FF14B9"/>
+    <w:pPr>
+      <w:spacing w:after="0" w:line="240" w:lineRule="auto"/>
+    </w:pPr>
+    <w:tblPr>
+      <w:tblBorders>
+        <w:top w:val="single" w:sz="4" w:space="0" w:color="auto"/>
+        <w:left w:val="single" w:sz="4" w:space="0" w:color="auto"/>
+        <w:bottom w:val="single" w:sz="4" w:space="0" w:color="auto"/>
+        <w:right w:val="single" w:sz="4" w:space="0" w:color="auto"/>
+        <w:insideH w:val="single" w:sz="4" w:space="0" w:color="auto"/>
+        <w:insideV w:val="single" w:sz="4" w:space="0" w:color="auto"/>
+      </w:tblBorders>
+    </w:tblPr>
+  </w:style>
 </w:styles>
 </file>
 

</xml_diff>